<commit_message>
fix lab1-2 | computer-algebra
</commit_message>
<xml_diff>
--- a/computer-algebra/lab1-2_13.04.20.docx
+++ b/computer-algebra/lab1-2_13.04.20.docx
@@ -1,6 +1,6 @@
 
 <file path=word/document.xml><?xml version="1.0" encoding="utf-8"?>
-<w:document xmlns:wpc="http://schemas.microsoft.com/office/word/2010/wordprocessingCanvas" xmlns:cx="http://schemas.microsoft.com/office/drawing/2014/chartex" xmlns:cx1="http://schemas.microsoft.com/office/drawing/2015/9/8/chartex" xmlns:cx2="http://schemas.microsoft.com/office/drawing/2015/10/21/chartex" xmlns:cx3="http://schemas.microsoft.com/office/drawing/2016/5/9/chartex" xmlns:cx4="http://schemas.microsoft.com/office/drawing/2016/5/10/chartex" xmlns:cx5="http://schemas.microsoft.com/office/drawing/2016/5/11/chartex" xmlns:cx6="http://schemas.microsoft.com/office/drawing/2016/5/12/chartex" xmlns:cx7="http://schemas.microsoft.com/office/drawing/2016/5/13/chartex" xmlns:cx8="http://schemas.microsoft.com/office/drawing/2016/5/14/chartex" xmlns:mc="http://schemas.openxmlformats.org/markup-compatibility/2006" xmlns:aink="http://schemas.microsoft.com/office/drawing/2016/ink" xmlns:am3d="http://schemas.microsoft.com/office/drawing/2017/model3d" xmlns:o="urn:schemas-microsoft-com:office:office" xmlns:r="http://schemas.openxmlformats.org/officeDocument/2006/relationships" xmlns:m="http://schemas.openxmlformats.org/officeDocument/2006/math" xmlns:v="urn:schemas-microsoft-com:vml" xmlns:wp14="http://schemas.microsoft.com/office/word/2010/wordprocessingDrawing" xmlns:wp="http://schemas.openxmlformats.org/drawingml/2006/wordprocessingDrawing" xmlns:w10="urn:schemas-microsoft-com:office:word" xmlns:w="http://schemas.openxmlformats.org/wordprocessingml/2006/main" xmlns:w14="http://schemas.microsoft.com/office/word/2010/wordml" xmlns:w15="http://schemas.microsoft.com/office/word/2012/wordml" xmlns:w16cid="http://schemas.microsoft.com/office/word/2016/wordml/cid" xmlns:w16se="http://schemas.microsoft.com/office/word/2015/wordml/symex" xmlns:wpg="http://schemas.microsoft.com/office/word/2010/wordprocessingGroup" xmlns:wpi="http://schemas.microsoft.com/office/word/2010/wordprocessingInk" xmlns:wne="http://schemas.microsoft.com/office/word/2006/wordml" xmlns:wps="http://schemas.microsoft.com/office/word/2010/wordprocessingShape" mc:Ignorable="w14 w15 w16se w16cid wp14">
+<w:document xmlns:wpc="http://schemas.microsoft.com/office/word/2010/wordprocessingCanvas" xmlns:cx="http://schemas.microsoft.com/office/drawing/2014/chartex" xmlns:cx1="http://schemas.microsoft.com/office/drawing/2015/9/8/chartex" xmlns:cx2="http://schemas.microsoft.com/office/drawing/2015/10/21/chartex" xmlns:cx3="http://schemas.microsoft.com/office/drawing/2016/5/9/chartex" xmlns:cx4="http://schemas.microsoft.com/office/drawing/2016/5/10/chartex" xmlns:cx5="http://schemas.microsoft.com/office/drawing/2016/5/11/chartex" xmlns:cx6="http://schemas.microsoft.com/office/drawing/2016/5/12/chartex" xmlns:cx7="http://schemas.microsoft.com/office/drawing/2016/5/13/chartex" xmlns:cx8="http://schemas.microsoft.com/office/drawing/2016/5/14/chartex" xmlns:mc="http://schemas.openxmlformats.org/markup-compatibility/2006" xmlns:aink="http://schemas.microsoft.com/office/drawing/2016/ink" xmlns:am3d="http://schemas.microsoft.com/office/drawing/2017/model3d" xmlns:o="urn:schemas-microsoft-com:office:office" xmlns:r="http://schemas.openxmlformats.org/officeDocument/2006/relationships" xmlns:m="http://schemas.openxmlformats.org/officeDocument/2006/math" xmlns:v="urn:schemas-microsoft-com:vml" xmlns:wp14="http://schemas.microsoft.com/office/word/2010/wordprocessingDrawing" xmlns:wp="http://schemas.openxmlformats.org/drawingml/2006/wordprocessingDrawing" xmlns:w10="urn:schemas-microsoft-com:office:word" xmlns:w="http://schemas.openxmlformats.org/wordprocessingml/2006/main" xmlns:w14="http://schemas.microsoft.com/office/word/2010/wordml" xmlns:w15="http://schemas.microsoft.com/office/word/2012/wordml" xmlns:w16cex="http://schemas.microsoft.com/office/word/2018/wordml/cex" xmlns:w16cid="http://schemas.microsoft.com/office/word/2016/wordml/cid" xmlns:w16="http://schemas.microsoft.com/office/word/2018/wordml" xmlns:w16se="http://schemas.microsoft.com/office/word/2015/wordml/symex" xmlns:wpg="http://schemas.microsoft.com/office/word/2010/wordprocessingGroup" xmlns:wpi="http://schemas.microsoft.com/office/word/2010/wordprocessingInk" xmlns:wne="http://schemas.microsoft.com/office/word/2006/wordml" xmlns:wps="http://schemas.microsoft.com/office/word/2010/wordprocessingShape" mc:Ignorable="w14 w15 w16se w16cid w16 w16cex wp14">
   <w:body>
     <w:p>
       <w:pPr>
@@ -203,11 +203,9 @@
             <w:tcW w:w="1412" w:type="dxa"/>
           </w:tcPr>
           <w:p>
-            <w:proofErr w:type="spellStart"/>
             <w:r>
               <w:t>Maple</w:t>
             </w:r>
-            <w:proofErr w:type="spellEnd"/>
           </w:p>
         </w:tc>
         <w:tc>
@@ -270,40 +268,32 @@
               </w:rPr>
             </w:pPr>
             <w:r>
-              <w:t xml:space="preserve">Ориентирована на сложные математические вычисления, визуализацию данных и моделирование. Система </w:t>
-            </w:r>
-            <w:proofErr w:type="spellStart"/>
-            <w:r>
+              <w:t>Ориентирована на сложные математические вычисления, визуализацию данных и моделирование. Система Maple предназначена для символьных вычислений, хотя имеет ряд средств и для численного решения дифференциальных уравнений и нахождения интегралов. Обладает развитыми графическими средствами.</w:t>
+            </w:r>
+          </w:p>
+        </w:tc>
+        <w:tc>
+          <w:tcPr>
+            <w:tcW w:w="2941" w:type="dxa"/>
+          </w:tcPr>
+          <w:p>
+            <w:r>
+              <w:t>1982</w:t>
+            </w:r>
+            <w:r>
+              <w:t xml:space="preserve"> — первая версия.</w:t>
+            </w:r>
+          </w:p>
+          <w:p>
+            <w:r>
+              <w:t xml:space="preserve">В версии 4.3 появился графический интерфейс. В </w:t>
+            </w:r>
+            <w:r>
+              <w:rPr>
+                <w:lang w:val="en-US"/>
+              </w:rPr>
               <w:t>Maple</w:t>
             </w:r>
-            <w:proofErr w:type="spellEnd"/>
-            <w:r>
-              <w:t xml:space="preserve"> предназначена для символьных вычислений, хотя имеет ряд средств и для численного решения дифференциальных уравнений и нахождения интегралов. Обладает развитыми графическими средствами.</w:t>
-            </w:r>
-          </w:p>
-        </w:tc>
-        <w:tc>
-          <w:tcPr>
-            <w:tcW w:w="2941" w:type="dxa"/>
-          </w:tcPr>
-          <w:p>
-            <w:r>
-              <w:t>1982</w:t>
-            </w:r>
-            <w:r>
-              <w:t xml:space="preserve"> — первая версия.</w:t>
-            </w:r>
-          </w:p>
-          <w:p>
-            <w:r>
-              <w:t xml:space="preserve">В версии 4.3 появился графический интерфейс. В </w:t>
-            </w:r>
-            <w:r>
-              <w:rPr>
-                <w:lang w:val="en-US"/>
-              </w:rPr>
-              <w:t>Maple</w:t>
-            </w:r>
             <w:r>
               <w:t xml:space="preserve"> 6 </w:t>
             </w:r>
@@ -329,15 +319,7 @@
               <w:t xml:space="preserve">. </w:t>
             </w:r>
             <w:r>
-              <w:t xml:space="preserve">В 2003 году текущий «стандартный» интерфейс был представлен в </w:t>
-            </w:r>
-            <w:proofErr w:type="spellStart"/>
-            <w:r>
-              <w:t>Maple</w:t>
-            </w:r>
-            <w:proofErr w:type="spellEnd"/>
-            <w:r>
-              <w:t xml:space="preserve"> 9.</w:t>
+              <w:t>В 2003 году текущий «стандартный» интерфейс был представлен в Maple 9.</w:t>
             </w:r>
           </w:p>
         </w:tc>
@@ -358,11 +340,9 @@
             <w:tcW w:w="1412" w:type="dxa"/>
           </w:tcPr>
           <w:p>
-            <w:proofErr w:type="spellStart"/>
             <w:r>
               <w:t>Mathcad</w:t>
             </w:r>
-            <w:proofErr w:type="spellEnd"/>
           </w:p>
         </w:tc>
         <w:tc>
@@ -497,15 +477,7 @@
               <w:t xml:space="preserve">. </w:t>
             </w:r>
             <w:r>
-              <w:t xml:space="preserve">Версии с 5-й и выше уже работали на платформе </w:t>
-            </w:r>
-            <w:proofErr w:type="spellStart"/>
-            <w:r>
-              <w:t>Windows</w:t>
-            </w:r>
-            <w:proofErr w:type="spellEnd"/>
-            <w:r>
-              <w:t>.</w:t>
+              <w:t>Версии с 5-й и выше уже работали на платформе Windows.</w:t>
             </w:r>
             <w:r>
               <w:t xml:space="preserve"> </w:t>
@@ -522,21 +494,8 @@
             <w:r>
               <w:t xml:space="preserve">. В </w:t>
             </w:r>
-            <w:proofErr w:type="spellStart"/>
-            <w:r>
-              <w:t>Mathcad</w:t>
-            </w:r>
-            <w:proofErr w:type="spellEnd"/>
-            <w:r>
-              <w:t xml:space="preserve"> </w:t>
-            </w:r>
-            <w:proofErr w:type="spellStart"/>
-            <w:r>
-              <w:t>Prime</w:t>
-            </w:r>
-            <w:proofErr w:type="spellEnd"/>
-            <w:r>
-              <w:t xml:space="preserve"> 1.0</w:t>
+            <w:r>
+              <w:t>Mathcad Prime 1.0</w:t>
             </w:r>
             <w:r>
               <w:t xml:space="preserve"> обновили пользовательский интерфейс.</w:t>
@@ -560,11 +519,9 @@
             <w:tcW w:w="1412" w:type="dxa"/>
           </w:tcPr>
           <w:p>
-            <w:proofErr w:type="spellStart"/>
             <w:r>
               <w:t>Mathematica</w:t>
             </w:r>
-            <w:proofErr w:type="spellEnd"/>
           </w:p>
         </w:tc>
         <w:tc>
@@ -596,17 +553,8 @@
                   <w:rStyle w:val="Hyperlink"/>
                   <w:lang w:val="en-US"/>
                 </w:rPr>
-                <w:t>wolfram.com/</w:t>
+                <w:t>wolfram.com/mathematica</w:t>
               </w:r>
-              <w:proofErr w:type="spellStart"/>
-              <w:r>
-                <w:rPr>
-                  <w:rStyle w:val="Hyperlink"/>
-                  <w:lang w:val="en-US"/>
-                </w:rPr>
-                <w:t>mathematica</w:t>
-              </w:r>
-              <w:proofErr w:type="spellEnd"/>
             </w:hyperlink>
           </w:p>
         </w:tc>
@@ -669,8 +617,9 @@
             <w:r>
               <w:t>решение рекуррентных уравнений;</w:t>
             </w:r>
-          </w:p>
-          <w:p>
+            <w:r>
+              <w:t xml:space="preserve"> </w:t>
+            </w:r>
             <w:r>
               <w:t>упрощение выражений;</w:t>
             </w:r>
@@ -690,16 +639,13 @@
               <w:t xml:space="preserve"> </w:t>
             </w:r>
             <w:r>
-              <w:t xml:space="preserve">нахождение конечных и бесконечных </w:t>
+              <w:t>нахождение конечных и бесконечных сумм и произведений;</w:t>
+            </w:r>
+            <w:r>
+              <w:t xml:space="preserve"> </w:t>
             </w:r>
             <w:r>
               <w:lastRenderedPageBreak/>
-              <w:t>сумм и произведений;</w:t>
-            </w:r>
-            <w:r>
-              <w:t xml:space="preserve"> </w:t>
-            </w:r>
-            <w:r>
               <w:t>решение дифференциальных уравнений и уравнений в частных производных;</w:t>
             </w:r>
             <w:r>
@@ -726,13 +672,8 @@
             <w:r>
               <w:t xml:space="preserve"> </w:t>
             </w:r>
-            <w:proofErr w:type="spellStart"/>
-            <w:r>
-              <w:t>вейвлетный</w:t>
-            </w:r>
-            <w:proofErr w:type="spellEnd"/>
-            <w:r>
-              <w:t xml:space="preserve"> анализ.</w:t>
+            <w:r>
+              <w:t>вейвлетный анализ.</w:t>
             </w:r>
             <w:r>
               <w:t xml:space="preserve"> </w:t>
@@ -757,65 +698,23 @@
           </w:p>
           <w:p>
             <w:r>
-              <w:t xml:space="preserve">Версия 2 — первое значительное обновление. </w:t>
-            </w:r>
-            <w:proofErr w:type="spellStart"/>
-            <w:r>
-              <w:t>Mathematica</w:t>
-            </w:r>
-            <w:proofErr w:type="spellEnd"/>
-            <w:r>
-              <w:t xml:space="preserve"> 4 — существенные улучшения в быстродействии численных расчётов. </w:t>
-            </w:r>
-            <w:proofErr w:type="spellStart"/>
-            <w:r>
-              <w:t>Mathematica</w:t>
-            </w:r>
-            <w:proofErr w:type="spellEnd"/>
-            <w:r>
-              <w:t xml:space="preserve"> 8 — интеграция с </w:t>
-            </w:r>
-            <w:proofErr w:type="spellStart"/>
-            <w:r>
-              <w:t>Wolfram|Alpha</w:t>
-            </w:r>
-            <w:proofErr w:type="spellEnd"/>
-            <w:r>
-              <w:t xml:space="preserve">. </w:t>
-            </w:r>
-            <w:proofErr w:type="spellStart"/>
-            <w:r>
-              <w:t>Mathematica</w:t>
-            </w:r>
-            <w:proofErr w:type="spellEnd"/>
-            <w:r>
-              <w:t xml:space="preserve"> 9 — новый интеллектуальный </w:t>
+              <w:t xml:space="preserve">Версия 2 — первое значительное обновление. Mathematica 4 — существенные улучшения в быстродействии численных расчётов. Mathematica 8 — интеграция с Wolfram|Alpha. Mathematica 9 — новый интеллектуальный </w:t>
             </w:r>
             <w:r>
               <w:lastRenderedPageBreak/>
               <w:t xml:space="preserve">интерфейс пользователя. </w:t>
             </w:r>
-            <w:proofErr w:type="spellStart"/>
-            <w:r>
-              <w:t>Mathematica</w:t>
-            </w:r>
-            <w:proofErr w:type="spellEnd"/>
-            <w:r>
-              <w:t xml:space="preserve"> 11 представляет функциональные возможности для значимых новых областей, включая 3D печать, обработку аудио, машинное обучение и нейронные сети</w:t>
+            <w:r>
+              <w:t>Mathematica 11 представляет функциональные возможности для значимых новых областей, включая 3D печать, обработку аудио, машинное обучение и нейронные сети</w:t>
             </w:r>
             <w:r>
               <w:t xml:space="preserve">. </w:t>
             </w:r>
             <w:r>
-              <w:t xml:space="preserve">Версия 12 значительно расширяет функциональные возможности </w:t>
-            </w:r>
-            <w:proofErr w:type="spellStart"/>
-            <w:r>
-              <w:t>Mathematica</w:t>
-            </w:r>
-            <w:proofErr w:type="spellEnd"/>
-            <w:r>
-              <w:t xml:space="preserve"> в области математики и геометрии, географической визуализации, обработки звука и изображений, машинного обучения</w:t>
+              <w:t>Версия 12 значительно расширяет функциональные возможности Mathematica в области математики и геометрии, географической визуализации, обработки звука и изображений, машинного обучения</w:t>
+            </w:r>
+            <w:r>
+              <w:t>.</w:t>
             </w:r>
           </w:p>
         </w:tc>
@@ -1020,13 +919,8 @@
               <w:t xml:space="preserve">. В версии 8 появился </w:t>
             </w:r>
             <w:r>
-              <w:t xml:space="preserve">интерфейс </w:t>
-            </w:r>
-            <w:proofErr w:type="spellStart"/>
-            <w:r>
-              <w:t>Toolstrip</w:t>
-            </w:r>
-            <w:proofErr w:type="spellEnd"/>
+              <w:t>интерфейс Toolstrip</w:t>
+            </w:r>
             <w:r>
               <w:t>. В 9 версии появились жи</w:t>
             </w:r>
@@ -1049,15 +943,7 @@
               <w:t>вели</w:t>
             </w:r>
             <w:r>
-              <w:t xml:space="preserve"> блок '</w:t>
-            </w:r>
-            <w:proofErr w:type="spellStart"/>
-            <w:r>
-              <w:t>arguments</w:t>
-            </w:r>
-            <w:proofErr w:type="spellEnd"/>
-            <w:r>
-              <w:t>' для проверки входных данных и включение индексации точек в выходных данных функции</w:t>
+              <w:t xml:space="preserve"> блок 'arguments' для проверки входных данных и включение индексации точек в выходных данных функции</w:t>
             </w:r>
             <w:r>
               <w:t>.</w:t>
@@ -1089,11 +975,9 @@
             <w:tcW w:w="1412" w:type="dxa"/>
           </w:tcPr>
           <w:p>
-            <w:proofErr w:type="spellStart"/>
             <w:r>
               <w:t>Macsyma</w:t>
             </w:r>
-            <w:proofErr w:type="spellEnd"/>
           </w:p>
         </w:tc>
         <w:tc>
@@ -1179,7 +1063,7 @@
 </file>
 
 <file path=word/styles.xml><?xml version="1.0" encoding="utf-8"?>
-<w:styles xmlns:mc="http://schemas.openxmlformats.org/markup-compatibility/2006" xmlns:r="http://schemas.openxmlformats.org/officeDocument/2006/relationships" xmlns:w="http://schemas.openxmlformats.org/wordprocessingml/2006/main" xmlns:w14="http://schemas.microsoft.com/office/word/2010/wordml" xmlns:w15="http://schemas.microsoft.com/office/word/2012/wordml" xmlns:w16cid="http://schemas.microsoft.com/office/word/2016/wordml/cid" xmlns:w16se="http://schemas.microsoft.com/office/word/2015/wordml/symex" mc:Ignorable="w14 w15 w16se w16cid">
+<w:styles xmlns:mc="http://schemas.openxmlformats.org/markup-compatibility/2006" xmlns:r="http://schemas.openxmlformats.org/officeDocument/2006/relationships" xmlns:w="http://schemas.openxmlformats.org/wordprocessingml/2006/main" xmlns:w14="http://schemas.microsoft.com/office/word/2010/wordml" xmlns:w15="http://schemas.microsoft.com/office/word/2012/wordml" xmlns:w16cex="http://schemas.microsoft.com/office/word/2018/wordml/cex" xmlns:w16cid="http://schemas.microsoft.com/office/word/2016/wordml/cid" xmlns:w16="http://schemas.microsoft.com/office/word/2018/wordml" xmlns:w16se="http://schemas.microsoft.com/office/word/2015/wordml/symex" mc:Ignorable="w14 w15 w16se w16cid w16 w16cex">
   <w:docDefaults>
     <w:rPrDefault>
       <w:rPr>

</xml_diff>